<commit_message>
osisp report lab4 updated
</commit_message>
<xml_diff>
--- a/osisp/NoLabs/Бычко_осисп_4.docx
+++ b/osisp/NoLabs/Бычко_осисп_4.docx
@@ -1461,7 +1461,6 @@
               <w:bCs/>
               <w:sz w:val="28"/>
               <w:szCs w:val="28"/>
-              <w:lang w:val="en-US"/>
             </w:rPr>
             <w:t>10</w:t>
           </w:r>
@@ -3061,6 +3060,134 @@
       <w:pPr>
         <w:spacing w:after="0"/>
         <w:ind w:firstLine="709"/>
+        <w:jc w:val="both"/>
+        <w:rPr>
+          <w:rFonts w:ascii="Times New Roman" w:hAnsi="Times New Roman" w:cs="Times New Roman"/>
+          <w:sz w:val="28"/>
+          <w:szCs w:val="28"/>
+        </w:rPr>
+      </w:pPr>
+      <w:r>
+        <w:rPr>
+          <w:rFonts w:ascii="Times New Roman" w:eastAsia="Times New Roman" w:hAnsi="Times New Roman" w:cs="Times New Roman"/>
+          <w:sz w:val="28"/>
+          <w:szCs w:val="28"/>
+        </w:rPr>
+        <w:t>В ходе выполнения данной лабораторной</w:t>
+      </w:r>
+      <w:r>
+        <w:rPr>
+          <w:rFonts w:ascii="Times New Roman" w:eastAsia="Times New Roman" w:hAnsi="Times New Roman" w:cs="Times New Roman"/>
+          <w:sz w:val="28"/>
+          <w:szCs w:val="28"/>
+        </w:rPr>
+        <w:t xml:space="preserve"> </w:t>
+      </w:r>
+      <w:r>
+        <w:rPr>
+          <w:rFonts w:ascii="Times New Roman" w:eastAsia="Times New Roman" w:hAnsi="Times New Roman" w:cs="Times New Roman"/>
+          <w:sz w:val="28"/>
+          <w:szCs w:val="28"/>
+        </w:rPr>
+        <w:t xml:space="preserve">были изучены </w:t>
+      </w:r>
+      <w:r>
+        <w:rPr>
+          <w:rFonts w:ascii="Times New Roman" w:hAnsi="Times New Roman" w:cs="Times New Roman"/>
+          <w:sz w:val="28"/>
+          <w:szCs w:val="28"/>
+        </w:rPr>
+        <w:t>основных особенностей подсистемы управления процессами и средств взаимодействия процессов в Unix</w:t>
+      </w:r>
+      <w:r>
+        <w:rPr>
+          <w:rFonts w:ascii="Times New Roman" w:hAnsi="Times New Roman" w:cs="Times New Roman"/>
+          <w:sz w:val="28"/>
+          <w:szCs w:val="28"/>
+        </w:rPr>
+        <w:t>.</w:t>
+      </w:r>
+      <w:r>
+        <w:rPr>
+          <w:rFonts w:ascii="Times New Roman" w:hAnsi="Times New Roman" w:cs="Times New Roman"/>
+          <w:sz w:val="28"/>
+          <w:szCs w:val="28"/>
+        </w:rPr>
+        <w:t xml:space="preserve"> Р</w:t>
+      </w:r>
+      <w:r>
+        <w:rPr>
+          <w:rFonts w:ascii="Times New Roman" w:hAnsi="Times New Roman" w:cs="Times New Roman"/>
+          <w:sz w:val="28"/>
+          <w:szCs w:val="28"/>
+        </w:rPr>
+        <w:t>аз</w:t>
+      </w:r>
+      <w:bookmarkStart w:id="5" w:name="_GoBack"/>
+      <w:bookmarkEnd w:id="5"/>
+      <w:r>
+        <w:rPr>
+          <w:rFonts w:ascii="Times New Roman" w:hAnsi="Times New Roman" w:cs="Times New Roman"/>
+          <w:sz w:val="28"/>
+          <w:szCs w:val="28"/>
+        </w:rPr>
+        <w:t>работана</w:t>
+      </w:r>
+      <w:r>
+        <w:rPr>
+          <w:rFonts w:ascii="Times New Roman" w:hAnsi="Times New Roman" w:cs="Times New Roman"/>
+          <w:sz w:val="28"/>
+          <w:szCs w:val="28"/>
+        </w:rPr>
+        <w:t xml:space="preserve"> и реализована</w:t>
+      </w:r>
+      <w:r>
+        <w:rPr>
+          <w:rFonts w:ascii="Times New Roman" w:hAnsi="Times New Roman" w:cs="Times New Roman"/>
+          <w:sz w:val="28"/>
+          <w:szCs w:val="28"/>
+        </w:rPr>
+        <w:t xml:space="preserve"> </w:t>
+      </w:r>
+      <w:r>
+        <w:rPr>
+          <w:rFonts w:ascii="Times New Roman" w:hAnsi="Times New Roman" w:cs="Times New Roman"/>
+          <w:sz w:val="28"/>
+          <w:szCs w:val="28"/>
+        </w:rPr>
+        <w:t xml:space="preserve">программа, </w:t>
+      </w:r>
+      <w:r>
+        <w:rPr>
+          <w:rFonts w:ascii="Times New Roman" w:hAnsi="Times New Roman" w:cs="Times New Roman"/>
+          <w:sz w:val="28"/>
+          <w:szCs w:val="28"/>
+        </w:rPr>
+        <w:t>процесс которой при получении сигнала, стандартно вызывающего завершение, создает свою копию, которая продолжает выполняться с прерванного места, и лишь после этого завершается.</w:t>
+      </w:r>
+    </w:p>
+    <w:p>
+      <w:pPr>
+        <w:spacing w:after="160" w:line="259" w:lineRule="auto"/>
+        <w:rPr>
+          <w:rFonts w:ascii="Times New Roman" w:hAnsi="Times New Roman" w:cs="Times New Roman"/>
+          <w:sz w:val="28"/>
+          <w:szCs w:val="28"/>
+        </w:rPr>
+      </w:pPr>
+      <w:r>
+        <w:rPr>
+          <w:rFonts w:ascii="Times New Roman" w:hAnsi="Times New Roman" w:cs="Times New Roman"/>
+          <w:sz w:val="28"/>
+          <w:szCs w:val="28"/>
+        </w:rPr>
+        <w:br w:type="page"/>
+      </w:r>
+    </w:p>
+    <w:p>
+      <w:pPr>
+        <w:spacing w:after="0"/>
+        <w:ind w:firstLine="709"/>
         <w:jc w:val="center"/>
         <w:rPr>
           <w:rFonts w:ascii="Times New Roman" w:hAnsi="Times New Roman" w:cs="Times New Roman"/>
@@ -3069,112 +3196,6 @@
           <w:szCs w:val="28"/>
         </w:rPr>
       </w:pPr>
-      <w:r>
-        <w:rPr>
-          <w:rFonts w:ascii="Times New Roman" w:eastAsia="Times New Roman" w:hAnsi="Times New Roman" w:cs="Times New Roman"/>
-          <w:sz w:val="28"/>
-          <w:szCs w:val="28"/>
-        </w:rPr>
-        <w:t>В ходе выполнения данной лабораторной</w:t>
-      </w:r>
-      <w:r>
-        <w:rPr>
-          <w:rFonts w:ascii="Times New Roman" w:eastAsia="Times New Roman" w:hAnsi="Times New Roman" w:cs="Times New Roman"/>
-          <w:sz w:val="28"/>
-          <w:szCs w:val="28"/>
-        </w:rPr>
-        <w:t xml:space="preserve"> </w:t>
-      </w:r>
-      <w:r>
-        <w:rPr>
-          <w:rFonts w:ascii="Times New Roman" w:eastAsia="Times New Roman" w:hAnsi="Times New Roman" w:cs="Times New Roman"/>
-          <w:sz w:val="28"/>
-          <w:szCs w:val="28"/>
-        </w:rPr>
-        <w:t xml:space="preserve">были изучены </w:t>
-      </w:r>
-      <w:r>
-        <w:rPr>
-          <w:rFonts w:ascii="Times New Roman" w:hAnsi="Times New Roman" w:cs="Times New Roman"/>
-          <w:sz w:val="28"/>
-          <w:szCs w:val="28"/>
-        </w:rPr>
-        <w:t>основных особенностей подсистемы управления процессами и средств взаимодействия процессов в Unix</w:t>
-      </w:r>
-      <w:r>
-        <w:rPr>
-          <w:rFonts w:ascii="Times New Roman" w:hAnsi="Times New Roman" w:cs="Times New Roman"/>
-          <w:sz w:val="28"/>
-          <w:szCs w:val="28"/>
-        </w:rPr>
-        <w:t>.</w:t>
-      </w:r>
-      <w:r>
-        <w:rPr>
-          <w:rFonts w:ascii="Times New Roman" w:hAnsi="Times New Roman" w:cs="Times New Roman"/>
-          <w:sz w:val="28"/>
-          <w:szCs w:val="28"/>
-        </w:rPr>
-        <w:t xml:space="preserve"> Р</w:t>
-      </w:r>
-      <w:r>
-        <w:rPr>
-          <w:rFonts w:ascii="Times New Roman" w:hAnsi="Times New Roman" w:cs="Times New Roman"/>
-          <w:sz w:val="28"/>
-          <w:szCs w:val="28"/>
-        </w:rPr>
-        <w:t>азработана</w:t>
-      </w:r>
-      <w:r>
-        <w:rPr>
-          <w:rFonts w:ascii="Times New Roman" w:hAnsi="Times New Roman" w:cs="Times New Roman"/>
-          <w:sz w:val="28"/>
-          <w:szCs w:val="28"/>
-        </w:rPr>
-        <w:t xml:space="preserve"> и реализована</w:t>
-      </w:r>
-      <w:r>
-        <w:rPr>
-          <w:rFonts w:ascii="Times New Roman" w:hAnsi="Times New Roman" w:cs="Times New Roman"/>
-          <w:sz w:val="28"/>
-          <w:szCs w:val="28"/>
-        </w:rPr>
-        <w:t xml:space="preserve"> </w:t>
-      </w:r>
-      <w:r>
-        <w:rPr>
-          <w:rFonts w:ascii="Times New Roman" w:hAnsi="Times New Roman" w:cs="Times New Roman"/>
-          <w:sz w:val="28"/>
-          <w:szCs w:val="28"/>
-        </w:rPr>
-        <w:t xml:space="preserve">программа, </w:t>
-      </w:r>
-      <w:r>
-        <w:rPr>
-          <w:rFonts w:ascii="Times New Roman" w:hAnsi="Times New Roman" w:cs="Times New Roman"/>
-          <w:sz w:val="28"/>
-          <w:szCs w:val="28"/>
-        </w:rPr>
-        <w:t xml:space="preserve">процесс которой при получении сигнала, стандартно вызывающего завершение, создает свою копию, которая продолжает выполняться с прерванного места, и лишь после этого завершается. </w:t>
-      </w:r>
-      <w:r>
-        <w:rPr>
-          <w:rFonts w:ascii="Times New Roman" w:hAnsi="Times New Roman" w:cs="Times New Roman"/>
-          <w:color w:val="000000"/>
-          <w:sz w:val="28"/>
-          <w:szCs w:val="28"/>
-          <w:shd w:val="clear" w:color="auto" w:fill="FFFFFF"/>
-        </w:rPr>
-        <w:t xml:space="preserve"> </w:t>
-      </w:r>
-      <w:r>
-        <w:rPr>
-          <w:rFonts w:ascii="Times New Roman" w:hAnsi="Times New Roman" w:cs="Times New Roman"/>
-          <w:sz w:val="28"/>
-          <w:szCs w:val="28"/>
-        </w:rPr>
-        <w:br w:type="page"/>
-      </w:r>
       <w:r>
         <w:rPr>
           <w:rFonts w:ascii="Times New Roman" w:hAnsi="Times New Roman" w:cs="Times New Roman"/>
@@ -3197,8 +3218,6 @@
           <w:szCs w:val="28"/>
         </w:rPr>
       </w:pPr>
-      <w:bookmarkStart w:id="5" w:name="_GoBack"/>
-      <w:bookmarkEnd w:id="5"/>
     </w:p>
     <w:p>
       <w:pPr>
@@ -3217,18 +3236,8 @@
           <w:sz w:val="28"/>
           <w:szCs w:val="28"/>
         </w:rPr>
-        <w:t xml:space="preserve">[1] Редактор </w:t>
-      </w:r>
-      <w:proofErr w:type="spellStart"/>
-      <w:r>
-        <w:rPr>
-          <w:rFonts w:ascii="Times New Roman" w:hAnsi="Times New Roman" w:cs="Times New Roman"/>
-          <w:sz w:val="28"/>
-          <w:szCs w:val="28"/>
-        </w:rPr>
-        <w:t>ed</w:t>
-      </w:r>
-      <w:proofErr w:type="spellEnd"/>
+        <w:t>[1] Сигналы</w:t>
+      </w:r>
       <w:r>
         <w:rPr>
           <w:rFonts w:ascii="Times New Roman" w:hAnsi="Times New Roman" w:cs="Times New Roman"/>
@@ -3255,18 +3264,44 @@
           <w:sz w:val="28"/>
           <w:szCs w:val="28"/>
         </w:rPr>
-        <w:t xml:space="preserve">[2] Команда </w:t>
+        <w:t>[2] </w:t>
+      </w:r>
+      <w:r>
+        <w:rPr>
+          <w:rFonts w:ascii="Times New Roman" w:hAnsi="Times New Roman" w:cs="Times New Roman"/>
+          <w:sz w:val="28"/>
+          <w:szCs w:val="28"/>
+        </w:rPr>
+        <w:t xml:space="preserve">Создание процессов с помощью вызова </w:t>
       </w:r>
       <w:proofErr w:type="spellStart"/>
-      <w:r>
-        <w:rPr>
-          <w:rFonts w:ascii="Times New Roman" w:hAnsi="Times New Roman" w:cs="Times New Roman"/>
-          <w:sz w:val="28"/>
-          <w:szCs w:val="28"/>
-        </w:rPr>
-        <w:t>sed</w:t>
+      <w:proofErr w:type="gramStart"/>
+      <w:r>
+        <w:rPr>
+          <w:rFonts w:ascii="Times New Roman" w:hAnsi="Times New Roman" w:cs="Times New Roman"/>
+          <w:sz w:val="28"/>
+          <w:szCs w:val="28"/>
+        </w:rPr>
+        <w:t>fork</w:t>
       </w:r>
       <w:proofErr w:type="spellEnd"/>
+      <w:r>
+        <w:rPr>
+          <w:rFonts w:ascii="Times New Roman" w:hAnsi="Times New Roman" w:cs="Times New Roman"/>
+          <w:sz w:val="28"/>
+          <w:szCs w:val="28"/>
+        </w:rPr>
+        <w:t>(</w:t>
+      </w:r>
+      <w:proofErr w:type="gramEnd"/>
+      <w:r>
+        <w:rPr>
+          <w:rFonts w:ascii="Times New Roman" w:hAnsi="Times New Roman" w:cs="Times New Roman"/>
+          <w:sz w:val="28"/>
+          <w:szCs w:val="28"/>
+        </w:rPr>
+        <w:t>)</w:t>
+      </w:r>
       <w:r>
         <w:rPr>
           <w:rFonts w:ascii="Times New Roman" w:hAnsi="Times New Roman" w:cs="Times New Roman"/>
@@ -5603,7 +5638,7 @@
             <w:sz w:val="28"/>
             <w:szCs w:val="28"/>
           </w:rPr>
-          <w:t>10</w:t>
+          <w:t>11</w:t>
         </w:r>
         <w:r>
           <w:rPr>
@@ -6786,7 +6821,7 @@
 </file>
 
 <file path=customXml/itemProps1.xml><?xml version="1.0" encoding="utf-8"?>
-<ds:datastoreItem xmlns:ds="http://schemas.openxmlformats.org/officeDocument/2006/customXml" ds:itemID="{84B08EE8-3524-4A91-8059-832380EC7DC9}">
+<ds:datastoreItem xmlns:ds="http://schemas.openxmlformats.org/officeDocument/2006/customXml" ds:itemID="{2879C30D-511D-4FCC-8280-099139535850}">
   <ds:schemaRefs>
     <ds:schemaRef ds:uri="http://schemas.openxmlformats.org/officeDocument/2006/bibliography"/>
   </ds:schemaRefs>

</xml_diff>